<commit_message>
trabajo 4 y 5
</commit_message>
<xml_diff>
--- a/Informe_Estructura_de_datos.docx
+++ b/Informe_Estructura_de_datos.docx
@@ -12,15 +12,15 @@
           <w:noProof/>
         </w:rPr>
         <w:drawing>
-          <wp:anchor distT="0" distB="0" distL="114300" distR="114300" simplePos="0" relativeHeight="251658240" behindDoc="0" locked="0" layoutInCell="1" allowOverlap="1" wp14:anchorId="62726D8C" wp14:editId="23BE43E9">
+          <wp:anchor distT="0" distB="0" distL="114300" distR="114300" simplePos="0" relativeHeight="251658240" behindDoc="0" locked="0" layoutInCell="1" allowOverlap="1" wp14:anchorId="62726D8C" wp14:editId="1360C10E">
             <wp:simplePos x="0" y="0"/>
             <wp:positionH relativeFrom="margin">
-              <wp:align>center</wp:align>
+              <wp:posOffset>-586602</wp:posOffset>
             </wp:positionH>
             <wp:positionV relativeFrom="paragraph">
-              <wp:posOffset>-520065</wp:posOffset>
+              <wp:posOffset>-509739</wp:posOffset>
             </wp:positionV>
-            <wp:extent cx="2724150" cy="2290851"/>
+            <wp:extent cx="1932167" cy="1624839"/>
             <wp:effectExtent l="0" t="0" r="0" b="0"/>
             <wp:wrapNone/>
             <wp:docPr id="645156234" name="Imagen 2"/>
@@ -49,7 +49,7 @@
                   <pic:spPr>
                     <a:xfrm>
                       <a:off x="0" y="0"/>
-                      <a:ext cx="2724150" cy="2290851"/>
+                      <a:ext cx="1932167" cy="1624839"/>
                     </a:xfrm>
                     <a:prstGeom prst="rect">
                       <a:avLst/>
@@ -68,12 +68,7 @@
         </w:drawing>
       </w:r>
     </w:p>
-    <w:p>
-      <w:pPr>
-        <w:pStyle w:val="Ttulo"/>
-        <w:jc w:val="center"/>
-      </w:pPr>
-    </w:p>
+    <w:p/>
     <w:p>
       <w:pPr>
         <w:pStyle w:val="Ttulo"/>
@@ -1610,7 +1605,6 @@
     <w:p>
       <w:pPr>
         <w:rPr>
-          <w:u w:val="single"/>
           <w:lang w:val="es-MX"/>
         </w:rPr>
       </w:pPr>
@@ -1646,8 +1640,182 @@
         <w:rPr>
           <w:lang w:val="es-MX"/>
         </w:rPr>
-        <w:t>), lo cual implica que el último elemento en ser insertado en la pila será el primero en ser extraído. En otras palabras, al realizar la operación "pop", se eliminará el nodo ubicado en la cima de la pila. Cabe destacar que cada componente de la pila tiene un único sucesor y un único predecesor, excepto por el primer y último elemento.</w:t>
-      </w:r>
+        <w:t xml:space="preserve">), lo cual implica que el último elemento en ser insertado en la pila será el primero en ser extraído. En otras palabras, al realizar la operación "pop", se eliminará el nodo ubicado en la cima de la pila. Cabe destacar que cada componente de la pila tiene un </w:t>
+      </w:r>
+      <w:r>
+        <w:rPr>
+          <w:lang w:val="es-MX"/>
+        </w:rPr>
+        <w:t>único sucesor y predecesor</w:t>
+      </w:r>
+      <w:r>
+        <w:rPr>
+          <w:lang w:val="es-MX"/>
+        </w:rPr>
+        <w:t>, excepto por el primer y último elemento.</w:t>
+      </w:r>
+    </w:p>
+    <w:p>
+      <w:pPr>
+        <w:pStyle w:val="Ttulo1"/>
+        <w:jc w:val="center"/>
+        <w:rPr>
+          <w:lang w:val="es-MX"/>
+        </w:rPr>
+      </w:pPr>
+      <w:r>
+        <w:rPr>
+          <w:lang w:val="es-MX"/>
+        </w:rPr>
+        <w:t>Solución</w:t>
+      </w:r>
+    </w:p>
+    <w:p>
+      <w:pPr>
+        <w:rPr>
+          <w:lang w:val="es-MX"/>
+        </w:rPr>
+      </w:pPr>
+      <w:r>
+        <w:rPr>
+          <w:lang w:val="es-MX"/>
+        </w:rPr>
+        <w:t xml:space="preserve">Implementamos una función </w:t>
+      </w:r>
+      <w:proofErr w:type="spellStart"/>
+      <w:proofErr w:type="gramStart"/>
+      <w:r>
+        <w:rPr>
+          <w:lang w:val="es-MX"/>
+        </w:rPr>
+        <w:t>push</w:t>
+      </w:r>
+      <w:proofErr w:type="spellEnd"/>
+      <w:r>
+        <w:rPr>
+          <w:lang w:val="es-MX"/>
+        </w:rPr>
+        <w:t>(</w:t>
+      </w:r>
+      <w:proofErr w:type="gramEnd"/>
+      <w:r>
+        <w:rPr>
+          <w:lang w:val="es-MX"/>
+        </w:rPr>
+        <w:t>) el cual</w:t>
+      </w:r>
+      <w:r>
+        <w:rPr>
+          <w:lang w:val="es-MX"/>
+        </w:rPr>
+        <w:t xml:space="preserve"> va a guardar memoria para el nodo, definimos sus valores, otra función pop() para borrar el ultimo nodo de la pila y por ultimo la ultima función para </w:t>
+      </w:r>
+      <w:proofErr w:type="spellStart"/>
+      <w:r>
+        <w:rPr>
+          <w:lang w:val="es-MX"/>
+        </w:rPr>
+        <w:t>MostrarPila</w:t>
+      </w:r>
+      <w:proofErr w:type="spellEnd"/>
+      <w:r>
+        <w:rPr>
+          <w:lang w:val="es-MX"/>
+        </w:rPr>
+        <w:t>()  que muestra desde el ultimo nodo hasta el primero.</w:t>
+      </w:r>
+    </w:p>
+    <w:p>
+      <w:pPr>
+        <w:rPr>
+          <w:lang w:val="es-MX"/>
+        </w:rPr>
+      </w:pPr>
+    </w:p>
+    <w:p>
+      <w:pPr>
+        <w:rPr>
+          <w:lang w:val="es-MX"/>
+        </w:rPr>
+      </w:pPr>
+    </w:p>
+    <w:p>
+      <w:pPr>
+        <w:rPr>
+          <w:lang w:val="es-MX"/>
+        </w:rPr>
+      </w:pPr>
+    </w:p>
+    <w:p>
+      <w:pPr>
+        <w:rPr>
+          <w:lang w:val="es-MX"/>
+        </w:rPr>
+      </w:pPr>
+    </w:p>
+    <w:p>
+      <w:pPr>
+        <w:rPr>
+          <w:rFonts w:ascii="Arial Black" w:eastAsiaTheme="majorEastAsia" w:hAnsi="Arial Black" w:cstheme="majorBidi"/>
+          <w:color w:val="000000" w:themeColor="text1"/>
+          <w:sz w:val="32"/>
+          <w:szCs w:val="32"/>
+          <w:lang w:val="es-MX"/>
+        </w:rPr>
+      </w:pPr>
+    </w:p>
+    <w:p>
+      <w:pPr>
+        <w:pStyle w:val="Ttulo1"/>
+        <w:jc w:val="center"/>
+        <w:rPr>
+          <w:lang w:val="es-MX"/>
+        </w:rPr>
+      </w:pPr>
+      <w:r>
+        <w:rPr>
+          <w:lang w:val="es-MX"/>
+        </w:rPr>
+        <w:lastRenderedPageBreak/>
+        <w:t>Problema 4</w:t>
+      </w:r>
+    </w:p>
+    <w:p>
+      <w:pPr>
+        <w:rPr>
+          <w:lang w:val="es-MX"/>
+        </w:rPr>
+      </w:pPr>
+      <w:proofErr w:type="spellStart"/>
+      <w:r>
+        <w:rPr>
+          <w:lang w:val="es-MX"/>
+        </w:rPr>
+        <w:t>Assdadsa</w:t>
+      </w:r>
+      <w:proofErr w:type="spellEnd"/>
+    </w:p>
+    <w:p>
+      <w:pPr>
+        <w:pStyle w:val="Ttulo1"/>
+        <w:jc w:val="center"/>
+        <w:rPr>
+          <w:lang w:val="es-MX"/>
+        </w:rPr>
+      </w:pPr>
+      <w:r>
+        <w:rPr>
+          <w:lang w:val="es-MX"/>
+        </w:rPr>
+        <w:t>Estructura de datos</w:t>
+      </w:r>
+    </w:p>
+    <w:p>
+      <w:pPr>
+        <w:rPr>
+          <w:lang w:val="es-MX"/>
+        </w:rPr>
+      </w:pPr>
     </w:p>
     <w:sectPr>
       <w:pgSz w:w="12240" w:h="15840"/>

</xml_diff>